<commit_message>
lab 1 report final
</commit_message>
<xml_diff>
--- a/Lab 1 Report.docx
+++ b/Lab 1 Report.docx
@@ -3,11 +3,26 @@
 <w:document xmlns:wpc="http://schemas.microsoft.com/office/word/2010/wordprocessingCanvas" xmlns:mo="http://schemas.microsoft.com/office/mac/office/2008/main" xmlns:mc="http://schemas.openxmlformats.org/markup-compatibility/2006" xmlns:mv="urn:schemas-microsoft-com:mac:vml" xmlns:o="urn:schemas-microsoft-com:office:office" xmlns:r="http://schemas.openxmlformats.org/officeDocument/2006/relationships" xmlns:m="http://schemas.openxmlformats.org/officeDocument/2006/math" xmlns:v="urn:schemas-microsoft-com:vml" xmlns:wp14="http://schemas.microsoft.com/office/word/2010/wordprocessingDrawing" xmlns:wp="http://schemas.openxmlformats.org/drawingml/2006/wordprocessingDrawing" xmlns:w10="urn:schemas-microsoft-com:office:word" xmlns:w="http://schemas.openxmlformats.org/wordprocessingml/2006/main" xmlns:w14="http://schemas.microsoft.com/office/word/2010/wordml" xmlns:wpg="http://schemas.microsoft.com/office/word/2010/wordprocessingGroup" xmlns:wpi="http://schemas.microsoft.com/office/word/2010/wordprocessingInk" xmlns:wne="http://schemas.microsoft.com/office/word/2006/wordml" xmlns:wps="http://schemas.microsoft.com/office/word/2010/wordprocessingShape" mc:Ignorable="w14 wp14">
   <w:body>
     <w:p>
-      <w:r>
-        <w:t>1. Summary of lab work performed.</w:t>
-      </w:r>
-    </w:p>
-    <w:p/>
+      <w:pPr>
+        <w:rPr>
+          <w:b/>
+        </w:rPr>
+      </w:pPr>
+      <w:r>
+        <w:rPr>
+          <w:b/>
+        </w:rPr>
+        <w:t>1. Summ</w:t>
+      </w:r>
+      <w:bookmarkStart w:id="0" w:name="_GoBack"/>
+      <w:bookmarkEnd w:id="0"/>
+      <w:r>
+        <w:rPr>
+          <w:b/>
+        </w:rPr>
+        <w:t>ary of lab work performed.</w:t>
+      </w:r>
+    </w:p>
     <w:p>
       <w:pPr>
         <w:ind w:firstLine="567"/>
@@ -77,7 +92,6 @@
         <w:t xml:space="preserve"> </w:t>
       </w:r>
     </w:p>
-    <w:p/>
     <w:p>
       <w:pPr>
         <w:ind w:firstLine="567"/>
@@ -118,20 +132,89 @@
     </w:p>
     <w:p>
       <w:pPr>
+        <w:ind w:firstLine="851"/>
+      </w:pPr>
+      <w:r>
+        <w:rPr>
+          <w:noProof/>
+          <w:lang w:val="en-US"/>
+        </w:rPr>
+        <w:drawing>
+          <wp:inline distT="0" distB="0" distL="0" distR="0" wp14:anchorId="061428A5" wp14:editId="360BC8B2">
+            <wp:extent cx="3228340" cy="2561483"/>
+            <wp:effectExtent l="0" t="0" r="0" b="4445"/>
+            <wp:docPr id="1" name="Picture 1" descr="Macintosh HD:Users:Yahiaragab:Desktop:Screen Shot 2016-09-21 at 10.00.19 p.m..png"/>
+            <wp:cNvGraphicFramePr>
+              <a:graphicFrameLocks xmlns:a="http://schemas.openxmlformats.org/drawingml/2006/main" noChangeAspect="1"/>
+            </wp:cNvGraphicFramePr>
+            <a:graphic xmlns:a="http://schemas.openxmlformats.org/drawingml/2006/main">
+              <a:graphicData uri="http://schemas.openxmlformats.org/drawingml/2006/picture">
+                <pic:pic xmlns:pic="http://schemas.openxmlformats.org/drawingml/2006/picture">
+                  <pic:nvPicPr>
+                    <pic:cNvPr id="0" name="Picture 1" descr="Macintosh HD:Users:Yahiaragab:Desktop:Screen Shot 2016-09-21 at 10.00.19 p.m..png"/>
+                    <pic:cNvPicPr>
+                      <a:picLocks noChangeAspect="1" noChangeArrowheads="1"/>
+                    </pic:cNvPicPr>
+                  </pic:nvPicPr>
+                  <pic:blipFill>
+                    <a:blip r:embed="rId7">
+                      <a:extLst>
+                        <a:ext uri="{28A0092B-C50C-407E-A947-70E740481C1C}">
+                          <a14:useLocalDpi xmlns:a14="http://schemas.microsoft.com/office/drawing/2010/main" val="0"/>
+                        </a:ext>
+                      </a:extLst>
+                    </a:blip>
+                    <a:srcRect/>
+                    <a:stretch>
+                      <a:fillRect/>
+                    </a:stretch>
+                  </pic:blipFill>
+                  <pic:spPr bwMode="auto">
+                    <a:xfrm>
+                      <a:off x="0" y="0"/>
+                      <a:ext cx="3229259" cy="2562212"/>
+                    </a:xfrm>
+                    <a:prstGeom prst="rect">
+                      <a:avLst/>
+                    </a:prstGeom>
+                    <a:noFill/>
+                    <a:ln>
+                      <a:noFill/>
+                    </a:ln>
+                  </pic:spPr>
+                </pic:pic>
+              </a:graphicData>
+            </a:graphic>
+          </wp:inline>
+        </w:drawing>
+      </w:r>
+    </w:p>
+    <w:p>
+      <w:pPr>
         <w:ind w:firstLine="567"/>
       </w:pPr>
     </w:p>
     <w:p>
-      <w:r>
+      <w:pPr>
+        <w:rPr>
+          <w:b/>
+        </w:rPr>
+      </w:pPr>
+      <w:r>
+        <w:rPr>
+          <w:b/>
+        </w:rPr>
         <w:t xml:space="preserve">2. What was </w:t>
       </w:r>
       <w:proofErr w:type="gramStart"/>
       <w:r>
+        <w:rPr>
+          <w:b/>
+        </w:rPr>
         <w:t>learned.</w:t>
       </w:r>
       <w:proofErr w:type="gramEnd"/>
     </w:p>
-    <w:p/>
     <w:p>
       <w:pPr>
         <w:ind w:firstLine="567"/>
@@ -168,101 +251,230 @@
       <w:pPr>
         <w:ind w:firstLine="567"/>
       </w:pPr>
+      <w:r>
+        <w:t>Since I was away and could not attend the first lecture of this module, I wasn’t aware how this module was going to go, so I learned that in this lab. I learned minor python things, like file extensions, and a few methods. I refreshed my memory on using the Ubuntu terminal, as I mentioned in the previous question.</w:t>
+      </w:r>
+    </w:p>
+    <w:p>
+      <w:pPr>
+        <w:ind w:firstLine="851"/>
+      </w:pPr>
+      <w:r>
+        <w:rPr>
+          <w:noProof/>
+          <w:lang w:val="en-US"/>
+        </w:rPr>
+        <w:drawing>
+          <wp:inline distT="0" distB="0" distL="0" distR="0" wp14:anchorId="5912BD79" wp14:editId="2E1EBA26">
+            <wp:extent cx="4142740" cy="2415265"/>
+            <wp:effectExtent l="0" t="0" r="0" b="0"/>
+            <wp:docPr id="2" name="Picture 2" descr="Macintosh HD:Users:Yahiaragab:Desktop:Screen Shot 2016-09-21 at 10.02.17 p.m..png"/>
+            <wp:cNvGraphicFramePr>
+              <a:graphicFrameLocks xmlns:a="http://schemas.openxmlformats.org/drawingml/2006/main" noChangeAspect="1"/>
+            </wp:cNvGraphicFramePr>
+            <a:graphic xmlns:a="http://schemas.openxmlformats.org/drawingml/2006/main">
+              <a:graphicData uri="http://schemas.openxmlformats.org/drawingml/2006/picture">
+                <pic:pic xmlns:pic="http://schemas.openxmlformats.org/drawingml/2006/picture">
+                  <pic:nvPicPr>
+                    <pic:cNvPr id="0" name="Picture 2" descr="Macintosh HD:Users:Yahiaragab:Desktop:Screen Shot 2016-09-21 at 10.02.17 p.m..png"/>
+                    <pic:cNvPicPr>
+                      <a:picLocks noChangeAspect="1" noChangeArrowheads="1"/>
+                    </pic:cNvPicPr>
+                  </pic:nvPicPr>
+                  <pic:blipFill>
+                    <a:blip r:embed="rId8">
+                      <a:extLst>
+                        <a:ext uri="{28A0092B-C50C-407E-A947-70E740481C1C}">
+                          <a14:useLocalDpi xmlns:a14="http://schemas.microsoft.com/office/drawing/2010/main" val="0"/>
+                        </a:ext>
+                      </a:extLst>
+                    </a:blip>
+                    <a:srcRect/>
+                    <a:stretch>
+                      <a:fillRect/>
+                    </a:stretch>
+                  </pic:blipFill>
+                  <pic:spPr bwMode="auto">
+                    <a:xfrm>
+                      <a:off x="0" y="0"/>
+                      <a:ext cx="4143693" cy="2415821"/>
+                    </a:xfrm>
+                    <a:prstGeom prst="rect">
+                      <a:avLst/>
+                    </a:prstGeom>
+                    <a:noFill/>
+                    <a:ln>
+                      <a:noFill/>
+                    </a:ln>
+                  </pic:spPr>
+                </pic:pic>
+              </a:graphicData>
+            </a:graphic>
+          </wp:inline>
+        </w:drawing>
+      </w:r>
+    </w:p>
+    <w:p/>
+    <w:p>
+      <w:pPr>
+        <w:rPr>
+          <w:b/>
+        </w:rPr>
+      </w:pPr>
+      <w:r>
+        <w:rPr>
+          <w:b/>
+        </w:rPr>
+        <w:lastRenderedPageBreak/>
+        <w:t>3. Areas of difficulty.</w:t>
+      </w:r>
     </w:p>
     <w:p>
       <w:pPr>
         <w:ind w:firstLine="567"/>
       </w:pPr>
       <w:r>
-        <w:t>Since I was away and could not attend the first lecture of this module, I wasn’t aware how this module was going to go, so I learned that in this lab. I learned minor python things, like file extensions, and a few methods. I refreshed my memory on using the Ubuntu terminal, as I mentioned in the previous question.</w:t>
+        <w:t xml:space="preserve">I wouldn’t say that I found something particularly difficult in this lab, but I was lost at the beginning because, as I mentioned earlier, I could not make it to the first lecture, so I wasn’t aware what I had to do </w:t>
+      </w:r>
+      <w:r>
+        <w:t>or where to start. When I sorted everything out, and opened the lab documents, and videos, it was</w:t>
+      </w:r>
+      <w:r>
+        <w:t xml:space="preserve"> </w:t>
+      </w:r>
+      <w:proofErr w:type="gramStart"/>
+      <w:r>
+        <w:t>all good</w:t>
+      </w:r>
+      <w:proofErr w:type="gramEnd"/>
+      <w:r>
+        <w:t xml:space="preserve"> after that.</w:t>
       </w:r>
     </w:p>
     <w:p/>
     <w:p>
-      <w:r>
-        <w:t>3. Areas of difficulty.</w:t>
+      <w:pPr>
+        <w:rPr>
+          <w:b/>
+        </w:rPr>
+      </w:pPr>
+      <w:r>
+        <w:rPr>
+          <w:b/>
+        </w:rPr>
+        <w:t xml:space="preserve">4. What went </w:t>
+      </w:r>
+      <w:proofErr w:type="gramStart"/>
+      <w:r>
+        <w:rPr>
+          <w:b/>
+        </w:rPr>
+        <w:t>well.</w:t>
+      </w:r>
+      <w:proofErr w:type="gramEnd"/>
+    </w:p>
+    <w:p>
+      <w:pPr>
+        <w:ind w:firstLine="567"/>
+      </w:pPr>
+      <w:r>
+        <w:t>For me getting Ubuntu to work went well, as I had already done everything last year, and I could tell that some people in the lab group were struggling to get it working.</w:t>
       </w:r>
     </w:p>
     <w:p/>
     <w:p>
       <w:pPr>
+        <w:rPr>
+          <w:b/>
+        </w:rPr>
+      </w:pPr>
+      <w:r>
+        <w:rPr>
+          <w:b/>
+        </w:rPr>
+        <w:t>5. Any other comments.</w:t>
+      </w:r>
+    </w:p>
+    <w:p>
+      <w:pPr>
         <w:ind w:firstLine="567"/>
       </w:pPr>
       <w:r>
-        <w:t xml:space="preserve">I wouldn’t say that I found something particularly difficult in this lab, but I was lost at the beginning because, as I mentioned earlier, I could not make it to the first lecture, so I wasn’t aware what I had to do </w:t>
-      </w:r>
-      <w:r>
-        <w:t xml:space="preserve">or where to start. When I sorted everything out, and opened the lab documents, and videos, it was </w:t>
+        <w:t xml:space="preserve">Nothing negative. The videos are very clear, and </w:t>
+      </w:r>
+      <w:proofErr w:type="spellStart"/>
+      <w:r>
+        <w:t>webcourses</w:t>
+      </w:r>
+      <w:proofErr w:type="spellEnd"/>
+      <w:r>
+        <w:t xml:space="preserve"> contains all the help. I haven’t done any Python in the </w:t>
       </w:r>
       <w:proofErr w:type="gramStart"/>
       <w:r>
-        <w:t>alright</w:t>
+        <w:t>past,</w:t>
       </w:r>
       <w:proofErr w:type="gramEnd"/>
       <w:r>
-        <w:t xml:space="preserve"> after that.</w:t>
+        <w:t xml:space="preserve"> so I hope we aren’t expect to know it before doing this module. </w:t>
       </w:r>
     </w:p>
     <w:p/>
-    <w:p>
-      <w:r>
-        <w:t xml:space="preserve">4. What went </w:t>
-      </w:r>
-      <w:proofErr w:type="gramStart"/>
-      <w:r>
-        <w:t>well.</w:t>
-      </w:r>
-      <w:proofErr w:type="gramEnd"/>
-    </w:p>
     <w:p/>
     <w:p>
-      <w:pPr>
-        <w:ind w:firstLine="567"/>
-      </w:pPr>
-      <w:r>
-        <w:t>For me getting Ubuntu to work went well, as I had already done everything last year, and I could tell that some people in the lab group were struggling to get it working.</w:t>
-      </w:r>
-    </w:p>
-    <w:p/>
-    <w:p>
-      <w:r>
-        <w:t>5. Any other comments.</w:t>
-      </w:r>
-    </w:p>
-    <w:p/>
-    <w:p>
-      <w:pPr>
-        <w:ind w:firstLine="567"/>
-      </w:pPr>
-      <w:r>
-        <w:t xml:space="preserve">Nothing negative. The videos are very clear, and </w:t>
-      </w:r>
-      <w:proofErr w:type="spellStart"/>
-      <w:r>
-        <w:t>webcourses</w:t>
-      </w:r>
-      <w:proofErr w:type="spellEnd"/>
-      <w:r>
-        <w:t xml:space="preserve"> contains all the help. I haven’t done any Python in the </w:t>
-      </w:r>
-      <w:proofErr w:type="gramStart"/>
-      <w:r>
-        <w:t>past</w:t>
-      </w:r>
-      <w:bookmarkStart w:id="0" w:name="_GoBack"/>
-      <w:bookmarkEnd w:id="0"/>
-      <w:r>
-        <w:t>,</w:t>
-      </w:r>
-      <w:proofErr w:type="gramEnd"/>
-      <w:r>
-        <w:t xml:space="preserve"> so I hope we aren’t expect to know it before doing this module. </w:t>
-      </w:r>
-    </w:p>
-    <w:p>
-      <w:pPr>
-        <w:ind w:firstLine="567"/>
-      </w:pPr>
+      <w:r>
+        <w:rPr>
+          <w:b/>
+        </w:rPr>
+        <w:t>GIT LINK:</w:t>
+      </w:r>
+      <w:r>
+        <w:t xml:space="preserve"> </w:t>
+      </w:r>
+      <w:hyperlink r:id="rId9" w:history="1">
+        <w:r>
+          <w:rPr>
+            <w:rStyle w:val="Hyperlink"/>
+          </w:rPr>
+          <w:t>https://</w:t>
+        </w:r>
+        <w:proofErr w:type="spellStart"/>
+        <w:r>
+          <w:rPr>
+            <w:rStyle w:val="Hyperlink"/>
+          </w:rPr>
+          <w:t>github.com</w:t>
+        </w:r>
+        <w:proofErr w:type="spellEnd"/>
+        <w:r>
+          <w:rPr>
+            <w:rStyle w:val="Hyperlink"/>
+          </w:rPr>
+          <w:t>/</w:t>
+        </w:r>
+        <w:proofErr w:type="spellStart"/>
+        <w:r>
+          <w:rPr>
+            <w:rStyle w:val="Hyperlink"/>
+          </w:rPr>
+          <w:t>yahiaragab</w:t>
+        </w:r>
+        <w:proofErr w:type="spellEnd"/>
+        <w:r>
+          <w:rPr>
+            <w:rStyle w:val="Hyperlink"/>
+          </w:rPr>
+          <w:t>/</w:t>
+        </w:r>
+        <w:proofErr w:type="spellStart"/>
+        <w:r>
+          <w:rPr>
+            <w:rStyle w:val="Hyperlink"/>
+          </w:rPr>
+          <w:t>CloudComputing</w:t>
+        </w:r>
+        <w:proofErr w:type="spellEnd"/>
+      </w:hyperlink>
     </w:p>
     <w:sectPr>
       <w:pgSz w:w="11900" w:h="16840"/>
@@ -626,6 +838,33 @@
       <w:u w:val="single"/>
     </w:rPr>
   </w:style>
+  <w:style w:type="paragraph" w:styleId="BalloonText">
+    <w:name w:val="Balloon Text"/>
+    <w:basedOn w:val="Normal"/>
+    <w:link w:val="BalloonTextChar"/>
+    <w:uiPriority w:val="99"/>
+    <w:semiHidden/>
+    <w:unhideWhenUsed/>
+    <w:rsid w:val="00C83E97"/>
+    <w:rPr>
+      <w:rFonts w:ascii="Lucida Grande" w:hAnsi="Lucida Grande"/>
+      <w:sz w:val="18"/>
+      <w:szCs w:val="18"/>
+    </w:rPr>
+  </w:style>
+  <w:style w:type="character" w:customStyle="1" w:styleId="BalloonTextChar">
+    <w:name w:val="Balloon Text Char"/>
+    <w:basedOn w:val="DefaultParagraphFont"/>
+    <w:link w:val="BalloonText"/>
+    <w:uiPriority w:val="99"/>
+    <w:semiHidden/>
+    <w:rsid w:val="00C83E97"/>
+    <w:rPr>
+      <w:rFonts w:ascii="Lucida Grande" w:hAnsi="Lucida Grande"/>
+      <w:sz w:val="18"/>
+      <w:szCs w:val="18"/>
+    </w:rPr>
+  </w:style>
 </w:styles>
 </file>
 
@@ -832,6 +1071,33 @@
     <w:rPr>
       <w:color w:val="0000FF" w:themeColor="hyperlink"/>
       <w:u w:val="single"/>
+    </w:rPr>
+  </w:style>
+  <w:style w:type="paragraph" w:styleId="BalloonText">
+    <w:name w:val="Balloon Text"/>
+    <w:basedOn w:val="Normal"/>
+    <w:link w:val="BalloonTextChar"/>
+    <w:uiPriority w:val="99"/>
+    <w:semiHidden/>
+    <w:unhideWhenUsed/>
+    <w:rsid w:val="00C83E97"/>
+    <w:rPr>
+      <w:rFonts w:ascii="Lucida Grande" w:hAnsi="Lucida Grande"/>
+      <w:sz w:val="18"/>
+      <w:szCs w:val="18"/>
+    </w:rPr>
+  </w:style>
+  <w:style w:type="character" w:customStyle="1" w:styleId="BalloonTextChar">
+    <w:name w:val="Balloon Text Char"/>
+    <w:basedOn w:val="DefaultParagraphFont"/>
+    <w:link w:val="BalloonText"/>
+    <w:uiPriority w:val="99"/>
+    <w:semiHidden/>
+    <w:rsid w:val="00C83E97"/>
+    <w:rPr>
+      <w:rFonts w:ascii="Lucida Grande" w:hAnsi="Lucida Grande"/>
+      <w:sz w:val="18"/>
+      <w:szCs w:val="18"/>
     </w:rPr>
   </w:style>
 </w:styles>

</xml_diff>